<commit_message>
update doc of nlp
</commit_message>
<xml_diff>
--- a/ML_Knownledges/NLP/NLP.docx
+++ b/ML_Knownledges/NLP/NLP.docx
@@ -261,14 +261,7 @@
       <w:pPr>
         <w:pStyle w:val="Normal"/>
         <w:jc w:val="left"/>
-        <w:rPr>
-          <w:rFonts w:ascii="Liberation Sans" w:hAnsi="Liberation Sans"/>
-          <w:b/>
-          <w:b/>
-          <w:bCs/>
-          <w:sz w:val="20"/>
-          <w:szCs w:val="20"/>
-        </w:rPr>
+        <w:rPr/>
       </w:pPr>
       <w:r>
         <w:rPr>
@@ -286,6 +279,178 @@
       <w:pPr>
         <w:pStyle w:val="Normal"/>
         <w:jc w:val="left"/>
+        <w:rPr>
+          <w:rFonts w:ascii="Liberation Sans" w:hAnsi="Liberation Sans"/>
+          <w:b/>
+          <w:b/>
+          <w:bCs/>
+          <w:sz w:val="20"/>
+          <w:szCs w:val="20"/>
+        </w:rPr>
+      </w:pPr>
+      <w:r>
+        <w:rPr>
+          <w:rFonts w:ascii="Liberation Sans" w:hAnsi="Liberation Sans"/>
+          <w:b/>
+          <w:bCs/>
+          <w:sz w:val="20"/>
+          <w:szCs w:val="20"/>
+        </w:rPr>
+      </w:r>
+    </w:p>
+    <w:p>
+      <w:pPr>
+        <w:pStyle w:val="Normal"/>
+        <w:jc w:val="left"/>
+        <w:rPr>
+          <w:b w:val="false"/>
+          <w:b w:val="false"/>
+          <w:bCs w:val="false"/>
+        </w:rPr>
+      </w:pPr>
+      <w:r>
+        <w:rPr>
+          <w:rFonts w:ascii="Liberation Sans" w:hAnsi="Liberation Sans"/>
+          <w:b w:val="false"/>
+          <w:bCs w:val="false"/>
+          <w:sz w:val="20"/>
+          <w:szCs w:val="20"/>
+        </w:rPr>
+        <w:t>L’écologie c’est bon pour la santé</w:t>
+      </w:r>
+    </w:p>
+    <w:p>
+      <w:pPr>
+        <w:pStyle w:val="Normal"/>
+        <w:jc w:val="left"/>
+        <w:rPr>
+          <w:rFonts w:ascii="Liberation Sans" w:hAnsi="Liberation Sans"/>
+          <w:sz w:val="20"/>
+          <w:szCs w:val="20"/>
+        </w:rPr>
+      </w:pPr>
+      <w:r>
+        <w:rPr>
+          <w:rFonts w:ascii="Liberation Sans" w:hAnsi="Liberation Sans"/>
+          <w:sz w:val="20"/>
+          <w:szCs w:val="20"/>
+        </w:rPr>
+      </w:r>
+    </w:p>
+    <w:p>
+      <w:pPr>
+        <w:pStyle w:val="Normal"/>
+        <w:jc w:val="left"/>
+        <w:rPr>
+          <w:b w:val="false"/>
+          <w:b w:val="false"/>
+          <w:bCs w:val="false"/>
+        </w:rPr>
+      </w:pPr>
+      <w:r>
+        <w:rPr>
+          <w:rFonts w:ascii="Liberation Sans" w:hAnsi="Liberation Sans"/>
+          <w:b w:val="false"/>
+          <w:bCs w:val="false"/>
+          <w:sz w:val="20"/>
+          <w:szCs w:val="20"/>
+        </w:rPr>
+        <w:t>ecologie est bon</w:t>
+        <w:tab/>
+        <w:tab/>
+        <w:t>santé</w:t>
+      </w:r>
+    </w:p>
+    <w:p>
+      <w:pPr>
+        <w:pStyle w:val="Normal"/>
+        <w:jc w:val="left"/>
+        <w:rPr>
+          <w:rFonts w:ascii="Liberation Sans" w:hAnsi="Liberation Sans"/>
+          <w:sz w:val="20"/>
+          <w:szCs w:val="20"/>
+        </w:rPr>
+      </w:pPr>
+      <w:r>
+        <w:rPr>
+          <w:rFonts w:ascii="Liberation Sans" w:hAnsi="Liberation Sans"/>
+          <w:sz w:val="20"/>
+          <w:szCs w:val="20"/>
+        </w:rPr>
+      </w:r>
+    </w:p>
+    <w:p>
+      <w:pPr>
+        <w:pStyle w:val="Normal"/>
+        <w:jc w:val="left"/>
+        <w:rPr>
+          <w:b w:val="false"/>
+          <w:b w:val="false"/>
+          <w:bCs w:val="false"/>
+        </w:rPr>
+      </w:pPr>
+      <w:r>
+        <w:rPr>
+          <w:rFonts w:ascii="Liberation Sans" w:hAnsi="Liberation Sans"/>
+          <w:b w:val="false"/>
+          <w:bCs w:val="false"/>
+          <w:sz w:val="20"/>
+          <w:szCs w:val="20"/>
+        </w:rPr>
+        <w:t>L’écologie c’est pour les prolo</w:t>
+      </w:r>
+    </w:p>
+    <w:p>
+      <w:pPr>
+        <w:pStyle w:val="Normal"/>
+        <w:jc w:val="left"/>
+        <w:rPr>
+          <w:b w:val="false"/>
+          <w:b w:val="false"/>
+          <w:bCs w:val="false"/>
+        </w:rPr>
+      </w:pPr>
+      <w:r>
+        <w:rPr>
+          <w:rFonts w:ascii="Liberation Sans" w:hAnsi="Liberation Sans"/>
+          <w:b w:val="false"/>
+          <w:bCs w:val="false"/>
+          <w:sz w:val="20"/>
+          <w:szCs w:val="20"/>
+        </w:rPr>
+        <w:t>ecologie est bon pour</w:t>
+        <w:tab/>
+        <w:tab/>
+        <w:t>santé prolo</w:t>
+      </w:r>
+    </w:p>
+    <w:p>
+      <w:pPr>
+        <w:pStyle w:val="Normal"/>
+        <w:jc w:val="left"/>
+        <w:rPr>
+          <w:rFonts w:ascii="Liberation Sans" w:hAnsi="Liberation Sans"/>
+          <w:b/>
+          <w:b/>
+          <w:bCs/>
+          <w:sz w:val="20"/>
+          <w:szCs w:val="20"/>
+        </w:rPr>
+      </w:pPr>
+      <w:r>
+        <w:rPr>
+          <w:rFonts w:ascii="Liberation Sans" w:hAnsi="Liberation Sans"/>
+          <w:b/>
+          <w:bCs/>
+          <w:sz w:val="20"/>
+          <w:szCs w:val="20"/>
+        </w:rPr>
+      </w:r>
+    </w:p>
+    <w:p>
+      <w:pPr>
+        <w:pStyle w:val="Normal"/>
+        <w:jc w:val="left"/>
         <w:rPr/>
       </w:pPr>
       <w:r>
@@ -368,14 +533,7 @@
       <w:pPr>
         <w:pStyle w:val="Normal"/>
         <w:jc w:val="left"/>
-        <w:rPr>
-          <w:rFonts w:ascii="Liberation Sans" w:hAnsi="Liberation Sans"/>
-          <w:b w:val="false"/>
-          <w:b w:val="false"/>
-          <w:bCs w:val="false"/>
-          <w:sz w:val="20"/>
-          <w:szCs w:val="20"/>
-        </w:rPr>
+        <w:rPr/>
       </w:pPr>
       <w:r>
         <w:rPr>
@@ -390,6 +548,37 @@
     </w:p>
     <w:p>
       <w:pPr>
+        <w:pStyle w:val="Normal"/>
+        <w:jc w:val="left"/>
+        <w:rPr>
+          <w:b w:val="false"/>
+          <w:b w:val="false"/>
+          <w:bCs w:val="false"/>
+        </w:rPr>
+      </w:pPr>
+      <w:r>
+        <w:rPr>
+          <w:rFonts w:ascii="Liberation Sans" w:hAnsi="Liberation Sans"/>
+          <w:b w:val="false"/>
+          <w:bCs w:val="false"/>
+          <w:sz w:val="20"/>
+          <w:szCs w:val="20"/>
+        </w:rPr>
+        <w:t xml:space="preserve">  </w:t>
+      </w:r>
+      <w:r>
+        <w:rPr>
+          <w:rFonts w:ascii="Liberation Sans" w:hAnsi="Liberation Sans"/>
+          <w:b w:val="false"/>
+          <w:bCs w:val="false"/>
+          <w:sz w:val="20"/>
+          <w:szCs w:val="20"/>
+        </w:rPr>
+        <w:t>nucléaire = gaz_a_effet_de_serre</w:t>
+      </w:r>
+    </w:p>
+    <w:p>
+      <w:pPr>
         <w:pStyle w:val="PreformattedText"/>
         <w:jc w:val="left"/>
         <w:rPr>
@@ -441,19 +630,14 @@
     <w:p>
       <w:pPr>
         <w:pStyle w:val="PreformattedText"/>
-        <w:rPr>
-          <w:b/>
-          <w:b/>
-          <w:bCs/>
-        </w:rPr>
-      </w:pPr>
-      <w:r>
-        <w:rPr>
-          <w:rFonts w:ascii="Liberation Sans" w:hAnsi="Liberation Sans"/>
-          <w:b/>
-          <w:bCs/>
-        </w:rPr>
-        <w:tab/>
+        <w:rPr/>
+      </w:pPr>
+      <w:r>
+        <w:rPr>
+          <w:rFonts w:ascii="Liberation Sans" w:hAnsi="Liberation Sans"/>
+          <w:b/>
+          <w:bCs/>
+        </w:rPr>
         <w:t>np2Vec</w:t>
       </w:r>
     </w:p>
@@ -473,6 +657,20 @@
           <w:bCs w:val="false"/>
         </w:rPr>
         <w:t>L’idée est de pré-labalisé les np dans la phrase avant d’entraîner le model d’embedding afin d’avoir une compréhension plus précise de la relation entre les np en général</w:t>
+      </w:r>
+    </w:p>
+    <w:p>
+      <w:pPr>
+        <w:pStyle w:val="PreformattedText"/>
+        <w:rPr>
+          <w:rFonts w:ascii="Liberation Sans" w:hAnsi="Liberation Sans"/>
+        </w:rPr>
+      </w:pPr>
+      <w:r>
+        <w:rPr>
+          <w:rFonts w:ascii="Liberation Sans" w:hAnsi="Liberation Sans"/>
+        </w:rPr>
+        <w:t>Texas, Starcraft, Nivea, Pierre</w:t>
       </w:r>
     </w:p>
     <w:p>
@@ -683,36 +881,34 @@
           <w:b w:val="false"/>
           <w:bCs w:val="false"/>
         </w:rPr>
-        <w:t xml:space="preserve">Permet d’apprendre les dépendances entres les mots dans une phrase, en s’entrainant de base avec un </w:t>
-      </w:r>
-      <w:r>
-        <w:rPr>
-          <w:rFonts w:ascii="Liberation Sans" w:hAnsi="Liberation Sans"/>
-          <w:b w:val="false"/>
-          <w:bCs w:val="false"/>
-        </w:rPr>
-        <w:t>réseau bidirectionnel</w:t>
-      </w:r>
-      <w:r>
-        <w:rPr>
-          <w:rFonts w:ascii="Liberation Sans" w:hAnsi="Liberation Sans"/>
-          <w:b w:val="false"/>
-          <w:bCs w:val="false"/>
-        </w:rPr>
-        <w:t xml:space="preserve"> lstm sur un dataset de phrase labélisées</w:t>
-      </w:r>
-    </w:p>
-    <w:p>
-      <w:pPr>
-        <w:pStyle w:val="PreformattedText"/>
-        <w:rPr>
-          <w:rFonts w:ascii="Liberation Sans" w:hAnsi="Liberation Sans"/>
-        </w:rPr>
-      </w:pPr>
-      <w:r>
-        <w:rPr>
-          <w:rFonts w:ascii="Liberation Sans" w:hAnsi="Liberation Sans"/>
-        </w:rPr>
+        <w:t>Permet d’apprendre les dépendances entres les mots dans une phrase, en s’entrainant de base avec un réseau bidirectionnel lstm sur un dataset de phrase labélisées</w:t>
+      </w:r>
+    </w:p>
+    <w:p>
+      <w:pPr>
+        <w:pStyle w:val="PreformattedText"/>
+        <w:rPr>
+          <w:rFonts w:ascii="Liberation Sans" w:hAnsi="Liberation Sans"/>
+        </w:rPr>
+      </w:pPr>
+      <w:r>
+        <w:rPr>
+          <w:rFonts w:ascii="Liberation Sans" w:hAnsi="Liberation Sans"/>
+        </w:rPr>
+      </w:r>
+    </w:p>
+    <w:p>
+      <w:pPr>
+        <w:pStyle w:val="PreformattedText"/>
+        <w:rPr>
+          <w:rFonts w:ascii="Liberation Sans" w:hAnsi="Liberation Sans"/>
+          <w:b/>
+          <w:b/>
+          <w:bCs/>
+        </w:rPr>
+      </w:pPr>
+      <w:r>
+        <w:rPr/>
       </w:r>
     </w:p>
     <w:p>
@@ -767,19 +963,23 @@
     <w:p>
       <w:pPr>
         <w:pStyle w:val="PreformattedText"/>
-        <w:rPr>
-          <w:b/>
-          <w:b/>
-          <w:bCs/>
-        </w:rPr>
-      </w:pPr>
-      <w:r>
-        <w:rPr>
-          <w:rFonts w:ascii="Liberation Sans" w:hAnsi="Liberation Sans"/>
-          <w:b/>
-          <w:bCs/>
-        </w:rPr>
-        <w:t>Named Entity Recognition (Spacy NER)</w:t>
+        <w:rPr/>
+      </w:pPr>
+      <w:r>
+        <w:rPr>
+          <w:rFonts w:ascii="Liberation Sans" w:hAnsi="Liberation Sans"/>
+          <w:b/>
+          <w:bCs/>
+        </w:rPr>
+        <w:t xml:space="preserve">Named Entity Recognition (Spacy NER) </w:t>
+      </w:r>
+      <w:r>
+        <w:rPr>
+          <w:rFonts w:ascii="Liberation Sans" w:hAnsi="Liberation Sans"/>
+          <w:b/>
+          <w:bCs/>
+        </w:rPr>
+        <w:t>( DialogFlow gère ça avec sys.xxx)</w:t>
       </w:r>
     </w:p>
     <w:p>
@@ -811,13 +1011,7 @@
         <w:rPr>
           <w:rFonts w:ascii="Liberation Sans" w:hAnsi="Liberation Sans"/>
         </w:rPr>
-        <w:t xml:space="preserve">! </w:t>
-      </w:r>
-      <w:r>
-        <w:rPr>
-          <w:rFonts w:ascii="Liberation Sans" w:hAnsi="Liberation Sans"/>
-        </w:rPr>
-        <w:t>DialogFlow permet déja ça avec le dictionnaire de synonymes</w:t>
+        <w:t>! DialogFlow permet déja ça avec le dictionnaire de synonymes</w:t>
       </w:r>
     </w:p>
     <w:p>
@@ -996,19 +1190,23 @@
     <w:p>
       <w:pPr>
         <w:pStyle w:val="PreformattedText"/>
-        <w:rPr>
-          <w:b/>
-          <w:b/>
-          <w:bCs/>
-        </w:rPr>
-      </w:pPr>
-      <w:r>
-        <w:rPr>
-          <w:rFonts w:ascii="Liberation Sans" w:hAnsi="Liberation Sans"/>
-          <w:b/>
-          <w:bCs/>
-        </w:rPr>
-        <w:t>HandCraft Dialog</w:t>
+        <w:rPr/>
+      </w:pPr>
+      <w:r>
+        <w:rPr>
+          <w:rFonts w:ascii="Liberation Sans" w:hAnsi="Liberation Sans"/>
+          <w:b/>
+          <w:bCs/>
+        </w:rPr>
+        <w:t xml:space="preserve">HandCraft Dialog </w:t>
+      </w:r>
+      <w:r>
+        <w:rPr>
+          <w:rFonts w:ascii="Liberation Sans" w:hAnsi="Liberation Sans"/>
+          <w:b/>
+          <w:bCs/>
+        </w:rPr>
+        <w:t>(DialogFlow)</w:t>
       </w:r>
     </w:p>
     <w:p>

</xml_diff>

<commit_message>
update word2 vec doc + test
</commit_message>
<xml_diff>
--- a/ML_Knownledges/NLP/NLP.docx
+++ b/ML_Knownledges/NLP/NLP.docx
@@ -908,43 +908,253 @@
         </w:rPr>
       </w:pPr>
       <w:r>
+        <w:rPr>
+          <w:rFonts w:ascii="Liberation Sans" w:hAnsi="Liberation Sans"/>
+          <w:b/>
+          <w:bCs/>
+        </w:rPr>
+      </w:r>
+    </w:p>
+    <w:p>
+      <w:pPr>
+        <w:pStyle w:val="PreformattedText"/>
+        <w:rPr>
+          <w:b/>
+          <w:b/>
+          <w:bCs/>
+        </w:rPr>
+      </w:pPr>
+      <w:r>
+        <w:rPr>
+          <w:rFonts w:ascii="Liberation Sans" w:hAnsi="Liberation Sans"/>
+          <w:b/>
+          <w:bCs/>
+        </w:rPr>
+        <w:t>Chunker (PosTagging)</w:t>
+      </w:r>
+    </w:p>
+    <w:p>
+      <w:pPr>
+        <w:pStyle w:val="PreformattedText"/>
+        <w:rPr>
+          <w:b w:val="false"/>
+          <w:b w:val="false"/>
+          <w:bCs w:val="false"/>
+        </w:rPr>
+      </w:pPr>
+      <w:r>
+        <w:rPr>
+          <w:rFonts w:ascii="Liberation Sans" w:hAnsi="Liberation Sans"/>
+          <w:b w:val="false"/>
+          <w:bCs w:val="false"/>
+        </w:rPr>
+        <w:t>PosTagging des noms, prénoms et les différents types d’objets du langage dans une phrase</w:t>
+      </w:r>
+    </w:p>
+    <w:p>
+      <w:pPr>
+        <w:pStyle w:val="PreformattedText"/>
+        <w:rPr>
+          <w:rFonts w:ascii="Liberation Sans" w:hAnsi="Liberation Sans"/>
+        </w:rPr>
+      </w:pPr>
+      <w:r>
+        <w:rPr>
+          <w:rFonts w:ascii="Liberation Sans" w:hAnsi="Liberation Sans"/>
+        </w:rPr>
+      </w:r>
+    </w:p>
+    <w:p>
+      <w:pPr>
+        <w:pStyle w:val="PreformattedText"/>
         <w:rPr/>
-      </w:r>
-    </w:p>
-    <w:p>
-      <w:pPr>
-        <w:pStyle w:val="PreformattedText"/>
-        <w:rPr>
-          <w:b/>
-          <w:b/>
-          <w:bCs/>
-        </w:rPr>
-      </w:pPr>
-      <w:r>
-        <w:rPr>
-          <w:rFonts w:ascii="Liberation Sans" w:hAnsi="Liberation Sans"/>
-          <w:b/>
-          <w:bCs/>
-        </w:rPr>
-        <w:t>Chunker (PosTagging)</w:t>
-      </w:r>
-    </w:p>
-    <w:p>
-      <w:pPr>
-        <w:pStyle w:val="PreformattedText"/>
-        <w:rPr>
-          <w:b w:val="false"/>
-          <w:b w:val="false"/>
-          <w:bCs w:val="false"/>
-        </w:rPr>
-      </w:pPr>
-      <w:r>
-        <w:rPr>
-          <w:rFonts w:ascii="Liberation Sans" w:hAnsi="Liberation Sans"/>
-          <w:b w:val="false"/>
-          <w:bCs w:val="false"/>
-        </w:rPr>
-        <w:t>PosTagging des noms, prénoms et les différents types d’objets du langage dans une phrase</w:t>
+      </w:pPr>
+      <w:r>
+        <w:rPr>
+          <w:rFonts w:ascii="Liberation Sans" w:hAnsi="Liberation Sans"/>
+          <w:b/>
+          <w:bCs/>
+        </w:rPr>
+        <w:t>Named Entity Recognition (Spacy NER) ( DialogFlow gère ça avec sys.xxx)</w:t>
+      </w:r>
+    </w:p>
+    <w:p>
+      <w:pPr>
+        <w:pStyle w:val="PreformattedText"/>
+        <w:rPr>
+          <w:b w:val="false"/>
+          <w:b w:val="false"/>
+          <w:bCs w:val="false"/>
+        </w:rPr>
+      </w:pPr>
+      <w:r>
+        <w:rPr>
+          <w:rFonts w:ascii="Liberation Sans" w:hAnsi="Liberation Sans"/>
+          <w:b w:val="false"/>
+          <w:bCs w:val="false"/>
+        </w:rPr>
+        <w:t>Extraction basic information on a sentence like the Name of a city, the location ,etc ...</w:t>
+      </w:r>
+    </w:p>
+    <w:p>
+      <w:pPr>
+        <w:pStyle w:val="PreformattedText"/>
+        <w:rPr>
+          <w:rFonts w:ascii="Liberation Sans" w:hAnsi="Liberation Sans"/>
+        </w:rPr>
+      </w:pPr>
+      <w:r>
+        <w:rPr>
+          <w:rFonts w:ascii="Liberation Sans" w:hAnsi="Liberation Sans"/>
+        </w:rPr>
+        <w:t>! DialogFlow permet déja ça avec le dictionnaire de synonymes</w:t>
+      </w:r>
+    </w:p>
+    <w:p>
+      <w:pPr>
+        <w:pStyle w:val="PreformattedText"/>
+        <w:rPr>
+          <w:rFonts w:ascii="Liberation Sans" w:hAnsi="Liberation Sans"/>
+        </w:rPr>
+      </w:pPr>
+      <w:r>
+        <w:rPr>
+          <w:rFonts w:ascii="Liberation Sans" w:hAnsi="Liberation Sans"/>
+        </w:rPr>
+      </w:r>
+    </w:p>
+    <w:p>
+      <w:pPr>
+        <w:pStyle w:val="PreformattedText"/>
+        <w:rPr>
+          <w:b/>
+          <w:b/>
+          <w:bCs/>
+        </w:rPr>
+      </w:pPr>
+      <w:r>
+        <w:rPr>
+          <w:rFonts w:ascii="Liberation Sans" w:hAnsi="Liberation Sans"/>
+          <w:b/>
+          <w:bCs/>
+        </w:rPr>
+        <w:t>NP segmentation</w:t>
+      </w:r>
+    </w:p>
+    <w:p>
+      <w:pPr>
+        <w:pStyle w:val="PreformattedText"/>
+        <w:rPr>
+          <w:b w:val="false"/>
+          <w:b w:val="false"/>
+          <w:bCs w:val="false"/>
+        </w:rPr>
+      </w:pPr>
+      <w:r>
+        <w:rPr>
+          <w:rFonts w:ascii="Liberation Sans" w:hAnsi="Liberation Sans"/>
+          <w:b w:val="false"/>
+          <w:bCs w:val="false"/>
+        </w:rPr>
+        <w:t>Allow to understand when a phrase is a descriptive structure or a collocation structure, this means that for a np “dog” a tree is displayed for each semantic meaning of the word dog, then base of the MLP result we can assign the np to a tree result of dog word and define the semantic result</w:t>
+      </w:r>
+    </w:p>
+    <w:p>
+      <w:pPr>
+        <w:pStyle w:val="PreformattedText"/>
+        <w:rPr>
+          <w:rFonts w:ascii="Liberation Sans" w:hAnsi="Liberation Sans"/>
+        </w:rPr>
+      </w:pPr>
+      <w:r>
+        <w:rPr>
+          <w:rFonts w:ascii="Liberation Sans" w:hAnsi="Liberation Sans"/>
+        </w:rPr>
+      </w:r>
+    </w:p>
+    <w:p>
+      <w:pPr>
+        <w:pStyle w:val="PreformattedText"/>
+        <w:rPr>
+          <w:b/>
+          <w:b/>
+          <w:bCs/>
+        </w:rPr>
+      </w:pPr>
+      <w:r>
+        <w:rPr>
+          <w:rFonts w:ascii="Liberation Sans" w:hAnsi="Liberation Sans"/>
+          <w:b/>
+          <w:bCs/>
+        </w:rPr>
+        <w:t>Intent Extraction</w:t>
+      </w:r>
+    </w:p>
+    <w:p>
+      <w:pPr>
+        <w:pStyle w:val="PreformattedText"/>
+        <w:rPr>
+          <w:b w:val="false"/>
+          <w:b w:val="false"/>
+          <w:bCs w:val="false"/>
+        </w:rPr>
+      </w:pPr>
+      <w:r>
+        <w:rPr>
+          <w:rFonts w:ascii="Liberation Sans" w:hAnsi="Liberation Sans"/>
+          <w:b w:val="false"/>
+          <w:bCs w:val="false"/>
+        </w:rPr>
+        <w:t>The goal is to first find the intent, then fills the parameters of the intent (date, location,etc…). There is the open source SNIPS dataset, and ATIS from Microsoft, see</w:t>
+      </w:r>
+    </w:p>
+    <w:p>
+      <w:pPr>
+        <w:pStyle w:val="PreformattedText"/>
+        <w:rPr>
+          <w:rFonts w:ascii="Liberation Sans" w:hAnsi="Liberation Sans"/>
+        </w:rPr>
+      </w:pPr>
+      <w:r>
+        <w:rPr>
+          <w:rFonts w:ascii="Liberation Sans" w:hAnsi="Liberation Sans"/>
+        </w:rPr>
+      </w:r>
+    </w:p>
+    <w:p>
+      <w:pPr>
+        <w:pStyle w:val="PreformattedText"/>
+        <w:rPr>
+          <w:b/>
+          <w:b/>
+          <w:bCs/>
+        </w:rPr>
+      </w:pPr>
+      <w:r>
+        <w:rPr>
+          <w:rFonts w:ascii="Liberation Sans" w:hAnsi="Liberation Sans"/>
+          <w:b/>
+          <w:bCs/>
+        </w:rPr>
+        <w:t>Word sense</w:t>
+      </w:r>
+    </w:p>
+    <w:p>
+      <w:pPr>
+        <w:pStyle w:val="PreformattedText"/>
+        <w:rPr>
+          <w:b w:val="false"/>
+          <w:b w:val="false"/>
+          <w:bCs w:val="false"/>
+        </w:rPr>
+      </w:pPr>
+      <w:r>
+        <w:rPr>
+          <w:rFonts w:ascii="Liberation Sans" w:hAnsi="Liberation Sans"/>
+          <w:b w:val="false"/>
+          <w:bCs w:val="false"/>
+        </w:rPr>
+        <w:t>Prédir une définit d’un mot a partir d’un dataset dictionnaire (definition+hypernyme) et surtout cela permet d’établir une classement du sens le plus problable en fonction de la fréquence d’utilisation de ce sens avec le mot.</w:t>
       </w:r>
     </w:p>
     <w:p>
@@ -971,242 +1181,7 @@
           <w:b/>
           <w:bCs/>
         </w:rPr>
-        <w:t xml:space="preserve">Named Entity Recognition (Spacy NER) </w:t>
-      </w:r>
-      <w:r>
-        <w:rPr>
-          <w:rFonts w:ascii="Liberation Sans" w:hAnsi="Liberation Sans"/>
-          <w:b/>
-          <w:bCs/>
-        </w:rPr>
-        <w:t>( DialogFlow gère ça avec sys.xxx)</w:t>
-      </w:r>
-    </w:p>
-    <w:p>
-      <w:pPr>
-        <w:pStyle w:val="PreformattedText"/>
-        <w:rPr>
-          <w:b w:val="false"/>
-          <w:b w:val="false"/>
-          <w:bCs w:val="false"/>
-        </w:rPr>
-      </w:pPr>
-      <w:r>
-        <w:rPr>
-          <w:rFonts w:ascii="Liberation Sans" w:hAnsi="Liberation Sans"/>
-          <w:b w:val="false"/>
-          <w:bCs w:val="false"/>
-        </w:rPr>
-        <w:t>Extraction basic information on a sentence like the Name of a city, the location ,etc ...</w:t>
-      </w:r>
-    </w:p>
-    <w:p>
-      <w:pPr>
-        <w:pStyle w:val="PreformattedText"/>
-        <w:rPr>
-          <w:rFonts w:ascii="Liberation Sans" w:hAnsi="Liberation Sans"/>
-        </w:rPr>
-      </w:pPr>
-      <w:r>
-        <w:rPr>
-          <w:rFonts w:ascii="Liberation Sans" w:hAnsi="Liberation Sans"/>
-        </w:rPr>
-        <w:t>! DialogFlow permet déja ça avec le dictionnaire de synonymes</w:t>
-      </w:r>
-    </w:p>
-    <w:p>
-      <w:pPr>
-        <w:pStyle w:val="PreformattedText"/>
-        <w:rPr>
-          <w:rFonts w:ascii="Liberation Sans" w:hAnsi="Liberation Sans"/>
-        </w:rPr>
-      </w:pPr>
-      <w:r>
-        <w:rPr>
-          <w:rFonts w:ascii="Liberation Sans" w:hAnsi="Liberation Sans"/>
-        </w:rPr>
-      </w:r>
-    </w:p>
-    <w:p>
-      <w:pPr>
-        <w:pStyle w:val="PreformattedText"/>
-        <w:rPr>
-          <w:b/>
-          <w:b/>
-          <w:bCs/>
-        </w:rPr>
-      </w:pPr>
-      <w:r>
-        <w:rPr>
-          <w:rFonts w:ascii="Liberation Sans" w:hAnsi="Liberation Sans"/>
-          <w:b/>
-          <w:bCs/>
-        </w:rPr>
-        <w:t>NP segmentation</w:t>
-      </w:r>
-    </w:p>
-    <w:p>
-      <w:pPr>
-        <w:pStyle w:val="PreformattedText"/>
-        <w:rPr>
-          <w:b w:val="false"/>
-          <w:b w:val="false"/>
-          <w:bCs w:val="false"/>
-        </w:rPr>
-      </w:pPr>
-      <w:r>
-        <w:rPr>
-          <w:rFonts w:ascii="Liberation Sans" w:hAnsi="Liberation Sans"/>
-          <w:b w:val="false"/>
-          <w:bCs w:val="false"/>
-        </w:rPr>
-        <w:t>Allow to understand when a phrase is a descriptive structure or a collocation structure, this means that for a np “dog” a tree is displayed for each semantic meaning of the word dog, then base of the MLP result we can assign the np to a tree result of dog word and define the semantic result</w:t>
-      </w:r>
-    </w:p>
-    <w:p>
-      <w:pPr>
-        <w:pStyle w:val="PreformattedText"/>
-        <w:rPr>
-          <w:rFonts w:ascii="Liberation Sans" w:hAnsi="Liberation Sans"/>
-        </w:rPr>
-      </w:pPr>
-      <w:r>
-        <w:rPr>
-          <w:rFonts w:ascii="Liberation Sans" w:hAnsi="Liberation Sans"/>
-        </w:rPr>
-      </w:r>
-    </w:p>
-    <w:p>
-      <w:pPr>
-        <w:pStyle w:val="PreformattedText"/>
-        <w:rPr>
-          <w:rFonts w:ascii="Liberation Sans" w:hAnsi="Liberation Sans"/>
-        </w:rPr>
-      </w:pPr>
-      <w:r>
-        <w:rPr>
-          <w:rFonts w:ascii="Liberation Sans" w:hAnsi="Liberation Sans"/>
-        </w:rPr>
-      </w:r>
-    </w:p>
-    <w:p>
-      <w:pPr>
-        <w:pStyle w:val="PreformattedText"/>
-        <w:rPr>
-          <w:b/>
-          <w:b/>
-          <w:bCs/>
-        </w:rPr>
-      </w:pPr>
-      <w:r>
-        <w:rPr>
-          <w:rFonts w:ascii="Liberation Sans" w:hAnsi="Liberation Sans"/>
-          <w:b/>
-          <w:bCs/>
-        </w:rPr>
-        <w:t>Intent Extraction</w:t>
-      </w:r>
-    </w:p>
-    <w:p>
-      <w:pPr>
-        <w:pStyle w:val="PreformattedText"/>
-        <w:rPr>
-          <w:b w:val="false"/>
-          <w:b w:val="false"/>
-          <w:bCs w:val="false"/>
-        </w:rPr>
-      </w:pPr>
-      <w:r>
-        <w:rPr>
-          <w:rFonts w:ascii="Liberation Sans" w:hAnsi="Liberation Sans"/>
-          <w:b w:val="false"/>
-          <w:bCs w:val="false"/>
-        </w:rPr>
-        <w:t>The goal is to first find the intent, then fills the parameters of the intent (date, location,etc…). There is the open source SNIPS dataset, and ATIS from Microsoft, see</w:t>
-      </w:r>
-    </w:p>
-    <w:p>
-      <w:pPr>
-        <w:pStyle w:val="PreformattedText"/>
-        <w:rPr>
-          <w:rFonts w:ascii="Liberation Sans" w:hAnsi="Liberation Sans"/>
-        </w:rPr>
-      </w:pPr>
-      <w:r>
-        <w:rPr>
-          <w:rFonts w:ascii="Liberation Sans" w:hAnsi="Liberation Sans"/>
-        </w:rPr>
-      </w:r>
-    </w:p>
-    <w:p>
-      <w:pPr>
-        <w:pStyle w:val="PreformattedText"/>
-        <w:rPr>
-          <w:b/>
-          <w:b/>
-          <w:bCs/>
-        </w:rPr>
-      </w:pPr>
-      <w:r>
-        <w:rPr>
-          <w:rFonts w:ascii="Liberation Sans" w:hAnsi="Liberation Sans"/>
-          <w:b/>
-          <w:bCs/>
-        </w:rPr>
-        <w:t>Word sense</w:t>
-      </w:r>
-    </w:p>
-    <w:p>
-      <w:pPr>
-        <w:pStyle w:val="PreformattedText"/>
-        <w:rPr>
-          <w:b w:val="false"/>
-          <w:b w:val="false"/>
-          <w:bCs w:val="false"/>
-        </w:rPr>
-      </w:pPr>
-      <w:r>
-        <w:rPr>
-          <w:rFonts w:ascii="Liberation Sans" w:hAnsi="Liberation Sans"/>
-          <w:b w:val="false"/>
-          <w:bCs w:val="false"/>
-        </w:rPr>
-        <w:t>Prédir une définit d’un mot a partir d’un dataset dictionnaire (definition+hypernyme) et surtout cela permet d’établir une classement du sens le plus problable en fonction de la fréquence d’utilisation de ce sens avec le mot.</w:t>
-      </w:r>
-    </w:p>
-    <w:p>
-      <w:pPr>
-        <w:pStyle w:val="PreformattedText"/>
-        <w:rPr>
-          <w:rFonts w:ascii="Liberation Sans" w:hAnsi="Liberation Sans"/>
-        </w:rPr>
-      </w:pPr>
-      <w:r>
-        <w:rPr>
-          <w:rFonts w:ascii="Liberation Sans" w:hAnsi="Liberation Sans"/>
-        </w:rPr>
-      </w:r>
-    </w:p>
-    <w:p>
-      <w:pPr>
-        <w:pStyle w:val="PreformattedText"/>
-        <w:rPr/>
-      </w:pPr>
-      <w:r>
-        <w:rPr>
-          <w:rFonts w:ascii="Liberation Sans" w:hAnsi="Liberation Sans"/>
-          <w:b/>
-          <w:bCs/>
-        </w:rPr>
-        <w:t xml:space="preserve">HandCraft Dialog </w:t>
-      </w:r>
-      <w:r>
-        <w:rPr>
-          <w:rFonts w:ascii="Liberation Sans" w:hAnsi="Liberation Sans"/>
-          <w:b/>
-          <w:bCs/>
-        </w:rPr>
-        <w:t>(DialogFlow)</w:t>
+        <w:t>HandCraft Dialog (DialogFlow)</w:t>
       </w:r>
     </w:p>
     <w:p>

</xml_diff>